<commit_message>
Etiquetage a-f des 6 combos d'actions
</commit_message>
<xml_diff>
--- a/pictures/memos-actions.docx
+++ b/pictures/memos-actions.docx
@@ -264,7 +264,7 @@
               <w:jc w:val="center"/>
             </w:pPr>
             <w:r>
-              <w:t>1</w:t>
+              <w:t>a</w:t>
             </w:r>
           </w:p>
         </w:tc>
@@ -348,7 +348,7 @@
               <w:jc w:val="center"/>
             </w:pPr>
             <w:r>
-              <w:t>2</w:t>
+              <w:t>b</w:t>
             </w:r>
           </w:p>
         </w:tc>
@@ -432,7 +432,7 @@
               <w:jc w:val="center"/>
             </w:pPr>
             <w:r>
-              <w:t>3</w:t>
+              <w:t>c</w:t>
             </w:r>
           </w:p>
         </w:tc>
@@ -525,7 +525,7 @@
               <w:jc w:val="center"/>
             </w:pPr>
             <w:r>
-              <w:t>4</w:t>
+              <w:t>d</w:t>
             </w:r>
           </w:p>
         </w:tc>
@@ -727,7 +727,7 @@
               <w:jc w:val="center"/>
             </w:pPr>
             <w:r>
-              <w:t>5</w:t>
+              <w:t>e</w:t>
             </w:r>
           </w:p>
         </w:tc>
@@ -820,7 +820,7 @@
               <w:jc w:val="center"/>
             </w:pPr>
             <w:r>
-              <w:t>6</w:t>
+              <w:t>f</w:t>
             </w:r>
           </w:p>
         </w:tc>
@@ -2633,7 +2633,7 @@
               <w:jc w:val="center"/>
             </w:pPr>
             <w:r>
-              <w:t>1</w:t>
+              <w:t>a</w:t>
             </w:r>
           </w:p>
         </w:tc>
@@ -2717,7 +2717,7 @@
               <w:jc w:val="center"/>
             </w:pPr>
             <w:r>
-              <w:t>2</w:t>
+              <w:t>b</w:t>
             </w:r>
           </w:p>
         </w:tc>
@@ -2801,7 +2801,7 @@
               <w:jc w:val="center"/>
             </w:pPr>
             <w:r>
-              <w:t>3</w:t>
+              <w:t>c</w:t>
             </w:r>
           </w:p>
         </w:tc>
@@ -2894,7 +2894,7 @@
               <w:jc w:val="center"/>
             </w:pPr>
             <w:r>
-              <w:t>4</w:t>
+              <w:t>d</w:t>
             </w:r>
           </w:p>
         </w:tc>
@@ -3096,7 +3096,7 @@
               <w:jc w:val="center"/>
             </w:pPr>
             <w:r>
-              <w:t>5</w:t>
+              <w:t>e</w:t>
             </w:r>
           </w:p>
         </w:tc>
@@ -3189,7 +3189,7 @@
               <w:jc w:val="center"/>
             </w:pPr>
             <w:r>
-              <w:t>6</w:t>
+              <w:t>f</w:t>
             </w:r>
           </w:p>
         </w:tc>

</xml_diff>